<commit_message>
updated Word and PDF with new screenshots
</commit_message>
<xml_diff>
--- a/lab_test_SAMPLE.docx
+++ b/lab_test_SAMPLE.docx
@@ -369,6 +369,8 @@
       <w:r>
         <w:t>NOTE:</w:t>
       </w:r>
+      <w:bookmarkStart w:id="0" w:name="_GoBack"/>
+      <w:bookmarkEnd w:id="0"/>
     </w:p>
     <w:p>
       <w:pPr>
@@ -1929,13 +1931,7 @@
         <w:rPr>
           <w:b/>
         </w:rPr>
-        <w:t>Question 2</w:t>
-      </w:r>
-      <w:r>
-        <w:rPr>
-          <w:b/>
-        </w:rPr>
-        <w:t xml:space="preserve"> – database driven</w:t>
+        <w:t>Question 2 – database driven</w:t>
       </w:r>
       <w:r>
         <w:rPr>
@@ -2214,18 +2210,7 @@
           <w:sz w:val="24"/>
           <w:szCs w:val="24"/>
         </w:rPr>
-        <w:t>separate the MCV components into their ow</w:t>
-      </w:r>
-      <w:bookmarkStart w:id="0" w:name="_GoBack"/>
-      <w:bookmarkEnd w:id="0"/>
-      <w:r>
-        <w:rPr>
-          <w:rFonts w:ascii="Arial" w:hAnsi="Arial"/>
-          <w:b w:val="0"/>
-          <w:sz w:val="24"/>
-          <w:szCs w:val="24"/>
-        </w:rPr>
-        <w:t xml:space="preserve">n directories, with their own namespace </w:t>
+        <w:t xml:space="preserve">separate the MCV components into their own directories, with their own namespace </w:t>
       </w:r>
       <w:proofErr w:type="spellStart"/>
       <w:r>
@@ -3142,10 +3127,10 @@
           <w:lang w:val="en-GB" w:eastAsia="en-GB"/>
         </w:rPr>
         <w:drawing>
-          <wp:inline distT="0" distB="0" distL="0" distR="0" wp14:anchorId="2E2ACAEF" wp14:editId="4C7A2A27">
-            <wp:extent cx="4457700" cy="3911600"/>
-            <wp:effectExtent l="76200" t="76200" r="139700" b="127000"/>
-            <wp:docPr id="4" name="Picture 4" descr="FILES_for_test2_SAMPLE/screenshots/q2_noSuchBook.png"/>
+          <wp:inline distT="0" distB="0" distL="0" distR="0" wp14:anchorId="2834A3AC" wp14:editId="6D7832BE">
+            <wp:extent cx="6660515" cy="3872230"/>
+            <wp:effectExtent l="76200" t="76200" r="146685" b="140970"/>
+            <wp:docPr id="8" name="Picture 8" descr="FILES_for_test/screenshots/4_error_404_no_book_with_that_id.png"/>
             <wp:cNvGraphicFramePr>
               <a:graphicFrameLocks xmlns:a="http://schemas.openxmlformats.org/drawingml/2006/main" noChangeAspect="1"/>
             </wp:cNvGraphicFramePr>
@@ -3153,7 +3138,7 @@
               <a:graphicData uri="http://schemas.openxmlformats.org/drawingml/2006/picture">
                 <pic:pic xmlns:pic="http://schemas.openxmlformats.org/drawingml/2006/picture">
                   <pic:nvPicPr>
-                    <pic:cNvPr id="0" name="Picture 3" descr="FILES_for_test2_SAMPLE/screenshots/q2_noSuchBook.png"/>
+                    <pic:cNvPr id="0" name="Picture 3" descr="FILES_for_test/screenshots/4_error_404_no_book_with_that_id.png"/>
                     <pic:cNvPicPr>
                       <a:picLocks noChangeAspect="1" noChangeArrowheads="1"/>
                     </pic:cNvPicPr>
@@ -3174,7 +3159,7 @@
                   <pic:spPr bwMode="auto">
                     <a:xfrm>
                       <a:off x="0" y="0"/>
-                      <a:ext cx="4457700" cy="3911600"/>
+                      <a:ext cx="6660515" cy="3872230"/>
                     </a:xfrm>
                     <a:prstGeom prst="rect">
                       <a:avLst/>
@@ -3255,10 +3240,10 @@
           <w:lang w:val="en-GB" w:eastAsia="en-GB"/>
         </w:rPr>
         <w:drawing>
-          <wp:inline distT="0" distB="0" distL="0" distR="0" wp14:anchorId="2F30A6C1" wp14:editId="787A0AA8">
-            <wp:extent cx="6660515" cy="3747770"/>
+          <wp:inline distT="0" distB="0" distL="0" distR="0" wp14:anchorId="3C76CD5F" wp14:editId="6E5F5D4B">
+            <wp:extent cx="6660515" cy="3849370"/>
             <wp:effectExtent l="76200" t="76200" r="146685" b="163830"/>
-            <wp:docPr id="9" name="Picture 9" descr="../FILES_for_test2_SAMPLE/screenshots/q2_missing_id.png"/>
+            <wp:docPr id="6" name="Picture 6" descr="FILES_for_test/screenshots/4_error_400_missing_id.png"/>
             <wp:cNvGraphicFramePr>
               <a:graphicFrameLocks xmlns:a="http://schemas.openxmlformats.org/drawingml/2006/main" noChangeAspect="1"/>
             </wp:cNvGraphicFramePr>
@@ -3266,7 +3251,7 @@
               <a:graphicData uri="http://schemas.openxmlformats.org/drawingml/2006/picture">
                 <pic:pic xmlns:pic="http://schemas.openxmlformats.org/drawingml/2006/picture">
                   <pic:nvPicPr>
-                    <pic:cNvPr id="0" name="Picture 3" descr="../FILES_for_test2_SAMPLE/screenshots/q2_missing_id.png"/>
+                    <pic:cNvPr id="0" name="Picture 2" descr="FILES_for_test/screenshots/4_error_400_missing_id.png"/>
                     <pic:cNvPicPr>
                       <a:picLocks noChangeAspect="1" noChangeArrowheads="1"/>
                     </pic:cNvPicPr>
@@ -3287,7 +3272,7 @@
                   <pic:spPr bwMode="auto">
                     <a:xfrm>
                       <a:off x="0" y="0"/>
-                      <a:ext cx="6660515" cy="3747770"/>
+                      <a:ext cx="6660515" cy="3849370"/>
                     </a:xfrm>
                     <a:prstGeom prst="rect">
                       <a:avLst/>
@@ -3356,10 +3341,10 @@
           <w:lang w:val="en-GB" w:eastAsia="en-GB"/>
         </w:rPr>
         <w:drawing>
-          <wp:inline distT="0" distB="0" distL="0" distR="0" wp14:anchorId="35765154" wp14:editId="29829068">
-            <wp:extent cx="6660515" cy="3510915"/>
-            <wp:effectExtent l="76200" t="76200" r="146685" b="146685"/>
-            <wp:docPr id="11" name="Picture 11" descr="../FILES_for_test2_SAMPLE/screenshots/q2_404.png"/>
+          <wp:inline distT="0" distB="0" distL="0" distR="0" wp14:anchorId="44F0900E" wp14:editId="1AC86302">
+            <wp:extent cx="6660515" cy="3872230"/>
+            <wp:effectExtent l="76200" t="76200" r="146685" b="140970"/>
+            <wp:docPr id="5" name="Picture 5" descr="FILES_for_test/screenshots/4_error_404_no_such_route.png"/>
             <wp:cNvGraphicFramePr>
               <a:graphicFrameLocks xmlns:a="http://schemas.openxmlformats.org/drawingml/2006/main" noChangeAspect="1"/>
             </wp:cNvGraphicFramePr>
@@ -3367,7 +3352,7 @@
               <a:graphicData uri="http://schemas.openxmlformats.org/drawingml/2006/picture">
                 <pic:pic xmlns:pic="http://schemas.openxmlformats.org/drawingml/2006/picture">
                   <pic:nvPicPr>
-                    <pic:cNvPr id="0" name="Picture 4" descr="../FILES_for_test2_SAMPLE/screenshots/q2_404.png"/>
+                    <pic:cNvPr id="0" name="Picture 1" descr="FILES_for_test/screenshots/4_error_404_no_such_route.png"/>
                     <pic:cNvPicPr>
                       <a:picLocks noChangeAspect="1" noChangeArrowheads="1"/>
                     </pic:cNvPicPr>
@@ -3388,7 +3373,7 @@
                   <pic:spPr bwMode="auto">
                     <a:xfrm>
                       <a:off x="0" y="0"/>
-                      <a:ext cx="6660515" cy="3510915"/>
+                      <a:ext cx="6660515" cy="3872230"/>
                     </a:xfrm>
                     <a:prstGeom prst="rect">
                       <a:avLst/>
@@ -3530,7 +3515,7 @@
       <w:rPr>
         <w:noProof/>
       </w:rPr>
-      <w:t>5</w:t>
+      <w:t>7</w:t>
     </w:r>
     <w:r>
       <w:fldChar w:fldCharType="end"/>

</xml_diff>